<commit_message>
Update Wed 28 Sep 2022
</commit_message>
<xml_diff>
--- a/SP1541/Templates/Claudeon Reinard Susanto_S19_BookChapterReflection.docx
+++ b/SP1541/Templates/Claudeon Reinard Susanto_S19_BookChapterReflection.docx
@@ -506,49 +506,73 @@
           <w:szCs w:val="24"/>
           <w:lang w:val="en-US"/>
         </w:rPr>
-        <w:t xml:space="preserve">In p.229 section 2, the author gives a brief description of the structures of the various cardiac glycoside molecules as mentioned in the previous two paragraphs. The molecules are described as having “the same structural feature” and “five-membered lactone ring” as well as “an extra OH” which gives rise to the “cardiac effect”. This description is </w:t>
-      </w:r>
-      <w:r>
-        <w:rPr>
-          <w:sz w:val="24"/>
-          <w:szCs w:val="24"/>
-          <w:lang w:val="en-US"/>
-        </w:rPr>
-        <w:t>effective in</w:t>
-      </w:r>
-      <w:r>
-        <w:rPr>
-          <w:sz w:val="24"/>
-          <w:szCs w:val="24"/>
-          <w:lang w:val="en-US"/>
-        </w:rPr>
-        <w:t xml:space="preserve"> informing the reader that molecules that have the same structures and chemical properties have largely similar effects. </w:t>
-      </w:r>
-      <w:r>
-        <w:rPr>
-          <w:sz w:val="24"/>
-          <w:szCs w:val="24"/>
-          <w:lang w:val="en-US"/>
-        </w:rPr>
-        <w:t>This also allows the reader to imagine molecules as objects with shapes much like real world objects, rather than imagining them as abstract concepts.</w:t>
-      </w:r>
-    </w:p>
-    <w:p>
-      <w:pPr>
-        <w:pStyle w:val="Normal"/>
-        <w:rPr>
-          <w:sz w:val="24"/>
-          <w:szCs w:val="24"/>
-          <w:lang w:val="en-US"/>
-        </w:rPr>
-      </w:pPr>
-      <w:r>
-        <w:rPr>
-          <w:sz w:val="24"/>
-          <w:szCs w:val="24"/>
-          <w:lang w:val="en-US"/>
-        </w:rPr>
-        <w:t>In p.231 section 3, the author gives specific examples of physiological effects that are “often welcomed by humans” of the different members of alkaloids. These range from acrecaidine which is used as a stimulant, to reserpine which is used to treat high blood pressure. This strategy is largely effective in engaging the reader as they can clearly grasp the concept of beneficial physiological effects of alkaloids through the examples, as well as appreciate the molecules’ far-reaching impacts as they are still in use as medicine even today. However, there are technical terms that might not be understood even by an educated reader such as “decongestant” and “bronchodilator”, and thus these effects are not really clear. Overall, this strategy is still effective as other well-known examples such as Vitamin B and blood pressure treatment can still illustrate alkaloids’ beneficial effects.</w:t>
+        <w:t xml:space="preserve">In p.229 section 2, the author gives a brief description of the structures of the various cardiac glycoside molecules mentioned in the previous two paragraphs. The molecules are described as having “the same structural feature” and “five-membered lactone ring” as well as “an extra OH” which gives rise to the “cardiac effect”. This description is effective in informing the reader that molecules’ structures and chemical groups determine their effects on the human body. This </w:t>
+      </w:r>
+      <w:r>
+        <w:rPr>
+          <w:sz w:val="24"/>
+          <w:szCs w:val="24"/>
+          <w:lang w:val="en-US"/>
+        </w:rPr>
+        <w:t>also</w:t>
+      </w:r>
+      <w:r>
+        <w:rPr>
+          <w:sz w:val="24"/>
+          <w:szCs w:val="24"/>
+          <w:lang w:val="en-US"/>
+        </w:rPr>
+        <w:t xml:space="preserve"> </w:t>
+      </w:r>
+      <w:r>
+        <w:rPr>
+          <w:sz w:val="24"/>
+          <w:szCs w:val="24"/>
+          <w:lang w:val="en-US"/>
+        </w:rPr>
+        <w:t xml:space="preserve">effectively </w:t>
+      </w:r>
+      <w:r>
+        <w:rPr>
+          <w:sz w:val="24"/>
+          <w:szCs w:val="24"/>
+          <w:lang w:val="en-US"/>
+        </w:rPr>
+        <w:t xml:space="preserve">allows the reader to think of molecules as objects with shapes </w:t>
+      </w:r>
+      <w:r>
+        <w:rPr>
+          <w:sz w:val="24"/>
+          <w:szCs w:val="24"/>
+          <w:lang w:val="en-US"/>
+        </w:rPr>
+        <w:t>and components</w:t>
+      </w:r>
+      <w:r>
+        <w:rPr>
+          <w:sz w:val="24"/>
+          <w:szCs w:val="24"/>
+          <w:lang w:val="en-US"/>
+        </w:rPr>
+        <w:t xml:space="preserve"> much like real world objects, rather than imagining them as abstract concepts which might be confusing.</w:t>
+      </w:r>
+    </w:p>
+    <w:p>
+      <w:pPr>
+        <w:pStyle w:val="Normal"/>
+        <w:rPr>
+          <w:sz w:val="24"/>
+          <w:szCs w:val="24"/>
+          <w:lang w:val="en-US"/>
+        </w:rPr>
+      </w:pPr>
+      <w:r>
+        <w:rPr>
+          <w:sz w:val="24"/>
+          <w:szCs w:val="24"/>
+          <w:lang w:val="en-US"/>
+        </w:rPr>
+        <w:t>In p.231 section 3, the author gives specific examples of physiological effects that are “often welcomed by humans” of the different members of alkaloids. These range from acrecaidine which is used as a stimulant, to reserpine which is used to treat high blood pressure. This strategy is largely effective in engaging the reader as they can understand how alkaloids have beneficial physiological effects through concrete examples in the field of medicine today, as well as appreciate the molecules’ far-reaching impacts. However, there are technical terms that might not be understood even by an educated reader such as “decongestant” and “bronchodilator”, thus these physiological effects are not really clear. Overall, this strategy is still effective as other commonly encountered examples, such as Vitamin B and blood pressure treatment, can still illustrate alkaloids’ beneficial effects.</w:t>
       </w:r>
     </w:p>
     <w:p>

</xml_diff>